<commit_message>
receipt templating for takeout and inhouse
</commit_message>
<xml_diff>
--- a/app/static/out/receipts/receipt.docx
+++ b/app/static/out/receipts/receipt.docx
@@ -4,208 +4,18 @@
   <w:body>
     <w:p>
       <w:pPr>
-        <w:pBdr>
-          <w:bottom w:val="dotted" w:sz="24" w:space="1" w:color="auto"/>
-        </w:pBdr>
-        <w:spacing w:line="276" w:lineRule="auto"/>
-        <w:rPr>
-          <w:rFonts w:ascii="DotumChe" w:eastAsiaTheme="minorEastAsia" w:hAnsi="DotumChe"/>
-          <w:b/>
+        <w:rPr>
           <w:sz w:val="20"/>
           <w:szCs w:val="20"/>
-          <w:lang w:eastAsia="zh-CN"/>
         </w:rPr>
       </w:pPr>
-    </w:p>
-    <w:p>
-      <w:pPr>
-        <w:pBdr>
-          <w:bottom w:val="dotted" w:sz="24" w:space="1" w:color="auto"/>
-        </w:pBdr>
-        <w:spacing w:line="276" w:lineRule="auto"/>
-        <w:rPr>
-          <w:rFonts w:ascii="DotumChe" w:eastAsiaTheme="minorEastAsia" w:hAnsi="DotumChe"/>
-          <w:b/>
-          <w:sz w:val="20"/>
-          <w:szCs w:val="20"/>
-          <w:lang w:eastAsia="zh-CN"/>
-        </w:rPr>
-      </w:pPr>
-    </w:p>
-    <w:p>
-      <w:pPr>
-        <w:pBdr>
-          <w:bottom w:val="dotted" w:sz="24" w:space="1" w:color="auto"/>
-        </w:pBdr>
-        <w:spacing w:line="276" w:lineRule="auto"/>
-        <w:jc w:val="center"/>
-        <w:rPr>
-          <w:rFonts w:ascii="DotumChe" w:eastAsiaTheme="minorEastAsia" w:hAnsi="DotumChe"/>
-          <w:b/>
-          <w:sz w:val="20"/>
-          <w:szCs w:val="20"/>
-          <w:lang w:eastAsia="zh-CN"/>
-        </w:rPr>
-      </w:pPr>
-      <w:r>
-        <w:rPr>
-          <w:rFonts w:ascii="DotumChe" w:eastAsiaTheme="minorEastAsia" w:hAnsi="DotumChe" w:hint="eastAsia"/>
-          <w:b/>
-          <w:sz w:val="20"/>
-          <w:szCs w:val="20"/>
-          <w:lang w:eastAsia="zh-CN"/>
-        </w:rPr>
-        <w:t>xstar</w:t>
-      </w:r>
-    </w:p>
-    <w:p>
-      <w:pPr>
-        <w:pBdr>
-          <w:bottom w:val="dotted" w:sz="24" w:space="1" w:color="auto"/>
-        </w:pBdr>
-        <w:spacing w:line="276" w:lineRule="auto"/>
-        <w:jc w:val="center"/>
-        <w:rPr>
-          <w:rFonts w:ascii="DotumChe" w:eastAsiaTheme="minorEastAsia" w:hAnsi="DotumChe"/>
-          <w:b/>
-          <w:sz w:val="20"/>
-          <w:szCs w:val="20"/>
-          <w:lang w:eastAsia="zh-CN"/>
-        </w:rPr>
-      </w:pPr>
-      <w:r>
-        <w:rPr>
-          <w:rFonts w:ascii="DotumChe" w:eastAsiaTheme="minorEastAsia" w:hAnsi="DotumChe"/>
-          <w:b/>
-          <w:sz w:val="20"/>
-          <w:szCs w:val="20"/>
-          <w:lang w:eastAsia="zh-CN"/>
-        </w:rPr>
-        <w:t>maxmann strasse</w:t>
-      </w:r>
-    </w:p>
-    <w:p>
-      <w:pPr>
-        <w:pBdr>
-          <w:bottom w:val="dotted" w:sz="24" w:space="1" w:color="auto"/>
-        </w:pBdr>
-        <w:spacing w:line="276" w:lineRule="auto"/>
-        <w:jc w:val="center"/>
-        <w:rPr>
-          <w:rFonts w:ascii="DotumChe" w:eastAsiaTheme="minorEastAsia" w:hAnsi="DotumChe"/>
-          <w:b/>
-          <w:sz w:val="20"/>
-          <w:szCs w:val="20"/>
-          <w:lang w:eastAsia="zh-CN"/>
-        </w:rPr>
-      </w:pPr>
-      <w:r>
-        <w:rPr>
-          <w:rFonts w:ascii="DotumChe" w:eastAsiaTheme="minorEastAsia" w:hAnsi="DotumChe"/>
-          <w:b/>
-          <w:sz w:val="20"/>
-          <w:szCs w:val="20"/>
-          <w:lang w:eastAsia="zh-CN"/>
-        </w:rPr>
-        <w:t>2018 12 33 12:00:00</w:t>
-      </w:r>
-    </w:p>
-    <w:p>
-      <w:pPr>
-        <w:pBdr>
-          <w:bottom w:val="dotted" w:sz="24" w:space="1" w:color="auto"/>
-        </w:pBdr>
-        <w:spacing w:line="276" w:lineRule="auto"/>
-        <w:jc w:val="center"/>
-        <w:rPr>
-          <w:rFonts w:ascii="DotumChe" w:eastAsiaTheme="minorEastAsia" w:hAnsi="DotumChe"/>
-          <w:b/>
-          <w:sz w:val="20"/>
-          <w:szCs w:val="20"/>
-          <w:lang w:eastAsia="zh-CN"/>
-        </w:rPr>
-      </w:pPr>
-      <w:r>
-        <w:rPr>
-          <w:rFonts w:ascii="Calibri" w:eastAsiaTheme="minorEastAsia" w:hAnsi="Calibri" w:cs="Calibri"/>
-          <w:b/>
-          <w:sz w:val="20"/>
-          <w:szCs w:val="20"/>
-          <w:lang w:eastAsia="zh-CN"/>
-        </w:rPr>
-        <w:t>St.Nr / UST-ID Nr.</w:t>
-      </w:r>
-      <w:r>
-        <w:rPr>
-          <w:rFonts w:ascii="DotumChe" w:eastAsiaTheme="minorEastAsia" w:hAnsi="DotumChe"/>
-          <w:b/>
-          <w:sz w:val="20"/>
-          <w:szCs w:val="20"/>
-          <w:lang w:eastAsia="zh-CN"/>
-        </w:rPr>
-        <w:t>121731723</w:t>
-      </w:r>
-    </w:p>
-    <w:p>
-      <w:pPr>
-        <w:pBdr>
-          <w:bottom w:val="dotted" w:sz="24" w:space="1" w:color="auto"/>
-        </w:pBdr>
-        <w:spacing w:line="276" w:lineRule="auto"/>
-        <w:jc w:val="center"/>
-        <w:rPr>
-          <w:rFonts w:ascii="DotumChe" w:eastAsiaTheme="minorEastAsia" w:hAnsi="DotumChe"/>
-          <w:b/>
-          <w:sz w:val="20"/>
-          <w:szCs w:val="20"/>
-          <w:lang w:val="de-DE" w:eastAsia="zh-CN"/>
-        </w:rPr>
-      </w:pPr>
-      <w:r>
-        <w:rPr>
-          <w:rFonts w:ascii="DotumChe" w:eastAsiaTheme="minorEastAsia" w:hAnsi="DotumChe"/>
-          <w:b/>
-          <w:sz w:val="20"/>
-          <w:szCs w:val="20"/>
-          <w:lang w:val="de-DE" w:eastAsia="zh-CN"/>
-        </w:rPr>
-        <w:t>Tisch_Nr.34</w:t>
-      </w:r>
-    </w:p>
-    <w:p>
-      <w:pPr>
-        <w:pBdr>
-          <w:bottom w:val="dotted" w:sz="24" w:space="1" w:color="auto"/>
-        </w:pBdr>
-        <w:spacing w:line="276" w:lineRule="auto"/>
-        <w:jc w:val="center"/>
-        <w:rPr>
-          <w:rFonts w:ascii="Calibri" w:eastAsiaTheme="minorEastAsia" w:hAnsi="Calibri" w:cs="Calibri"/>
-          <w:b/>
-          <w:sz w:val="20"/>
-          <w:szCs w:val="20"/>
-          <w:lang w:val="de-DE" w:eastAsia="zh-CN"/>
-        </w:rPr>
-      </w:pPr>
-      <w:r>
-        <w:rPr>
-          <w:rFonts w:ascii="Calibri" w:eastAsiaTheme="minorEastAsia" w:hAnsi="Calibri" w:cs="Calibri"/>
-          <w:b/>
-          <w:sz w:val="20"/>
-          <w:szCs w:val="20"/>
-          <w:lang w:val="de-DE" w:eastAsia="zh-CN"/>
-        </w:rPr>
-        <w:t>Rechnungsnummer: 23</w:t>
-      </w:r>
     </w:p>
     <w:tbl>
       <w:tblPr>
         <w:tblStyle w:val="Tabellenraster"/>
         <w:tblW w:w="0" w:type="auto"/>
-        <w:tblInd w:w="1372" w:type="dxa"/>
         <w:tblBorders>
           <w:top w:val="none" w:sz="0" w:space="0" w:color="auto"/>
-          <w:left w:val="none" w:sz="0" w:space="0" w:color="auto"/>
           <w:bottom w:val="none" w:sz="0" w:space="0" w:color="auto"/>
           <w:right w:val="none" w:sz="0" w:space="0" w:color="auto"/>
           <w:insideH w:val="none" w:sz="0" w:space="0" w:color="auto"/>
@@ -214,26 +24,178 @@
         <w:tblLook w:val="04A0" w:firstRow="1" w:lastRow="0" w:firstColumn="1" w:lastColumn="0" w:noHBand="0" w:noVBand="1"/>
       </w:tblPr>
       <w:tblGrid>
-        <w:gridCol w:w="769"/>
+        <w:gridCol w:w="3654"/>
       </w:tblGrid>
       <w:tr>
-        <w:trPr>
-          <w:trHeight w:val="285"/>
-        </w:trPr>
-        <w:tc>
-          <w:tcPr>
-            <w:tcW w:w="769" w:type="dxa"/>
-          </w:tcPr>
-          <w:p>
-            <w:pPr>
-              <w:spacing w:line="276" w:lineRule="auto"/>
-              <w:jc w:val="center"/>
-              <w:rPr>
-                <w:rFonts w:ascii="DotumChe" w:eastAsiaTheme="minorEastAsia" w:hAnsi="DotumChe"/>
+        <w:tc>
+          <w:tcPr>
+            <w:tcW w:w="3654" w:type="dxa"/>
+            <w:tcBorders>
+              <w:top w:val="nil"/>
+              <w:left w:val="nil"/>
+            </w:tcBorders>
+          </w:tcPr>
+          <w:p>
+            <w:pPr>
+              <w:spacing w:line="276" w:lineRule="auto"/>
+              <w:jc w:val="center"/>
+              <w:rPr>
+                <w:rFonts w:eastAsiaTheme="minorEastAsia"/>
                 <w:b/>
                 <w:sz w:val="20"/>
                 <w:szCs w:val="20"/>
                 <w:lang w:val="de-DE" w:eastAsia="zh-CN"/>
+              </w:rPr>
+            </w:pPr>
+            <w:r>
+              <w:rPr>
+                <w:rFonts w:eastAsiaTheme="minorEastAsia"/>
+                <w:b/>
+                <w:sz w:val="20"/>
+                <w:szCs w:val="20"/>
+                <w:lang w:val="de-DE" w:eastAsia="zh-CN"/>
+              </w:rPr>
+              <w:t>Xstar</w:t>
+            </w:r>
+          </w:p>
+          <w:p>
+            <w:pPr>
+              <w:spacing w:line="276" w:lineRule="auto"/>
+              <w:jc w:val="center"/>
+              <w:rPr>
+                <w:rFonts w:eastAsiaTheme="minorEastAsia"/>
+                <w:b/>
+                <w:sz w:val="20"/>
+                <w:szCs w:val="20"/>
+                <w:lang w:val="de-DE" w:eastAsia="zh-CN"/>
+              </w:rPr>
+            </w:pPr>
+            <w:r>
+              <w:rPr>
+                <w:rFonts w:eastAsiaTheme="minorEastAsia"/>
+                <w:b/>
+                <w:sz w:val="20"/>
+                <w:szCs w:val="20"/>
+                <w:lang w:val="de-DE" w:eastAsia="zh-CN"/>
+              </w:rPr>
+              <w:t>Maxmann Strasse</w:t>
+            </w:r>
+          </w:p>
+        </w:tc>
+      </w:tr>
+      <w:tr>
+        <w:tc>
+          <w:tcPr>
+            <w:tcW w:w="3654" w:type="dxa"/>
+            <w:tcBorders>
+              <w:left w:val="nil"/>
+            </w:tcBorders>
+          </w:tcPr>
+          <w:p>
+            <w:pPr>
+              <w:spacing w:line="276" w:lineRule="auto"/>
+              <w:jc w:val="center"/>
+              <w:rPr>
+                <w:rFonts w:eastAsiaTheme="minorEastAsia"/>
+                <w:b/>
+                <w:sz w:val="20"/>
+                <w:szCs w:val="20"/>
+                <w:lang w:val="de-DE" w:eastAsia="zh-CN"/>
+              </w:rPr>
+            </w:pPr>
+            <w:r>
+              <w:rPr>
+                <w:rFonts w:eastAsiaTheme="minorEastAsia"/>
+                <w:b/>
+                <w:sz w:val="20"/>
+                <w:szCs w:val="20"/>
+                <w:lang w:val="de-DE" w:eastAsia="zh-CN"/>
+              </w:rPr>
+              <w:t>2018 12 33 12:00:00</w:t>
+            </w:r>
+          </w:p>
+        </w:tc>
+      </w:tr>
+      <w:tr>
+        <w:tc>
+          <w:tcPr>
+            <w:tcW w:w="3654" w:type="dxa"/>
+            <w:tcBorders>
+              <w:left w:val="nil"/>
+            </w:tcBorders>
+          </w:tcPr>
+          <w:p>
+            <w:pPr>
+              <w:spacing w:line="276" w:lineRule="auto"/>
+              <w:jc w:val="center"/>
+              <w:rPr>
+                <w:rFonts w:eastAsiaTheme="minorEastAsia"/>
+                <w:b/>
+                <w:sz w:val="20"/>
+                <w:szCs w:val="20"/>
+                <w:lang w:val="en-CA" w:eastAsia="zh-CN"/>
+              </w:rPr>
+            </w:pPr>
+            <w:r>
+              <w:rPr>
+                <w:rFonts w:eastAsiaTheme="minorEastAsia"/>
+                <w:b/>
+                <w:sz w:val="20"/>
+                <w:szCs w:val="20"/>
+                <w:lang w:val="en-CA" w:eastAsia="zh-CN"/>
+              </w:rPr>
+              <w:t>St.Nr. / UST-ID Nr. 121731723</w:t>
+            </w:r>
+          </w:p>
+        </w:tc>
+      </w:tr>
+    </w:tbl>
+    <w:p>
+      <w:pPr>
+        <w:pBdr>
+          <w:bottom w:val="dotted" w:sz="24" w:space="1" w:color="auto"/>
+        </w:pBdr>
+        <w:spacing w:line="276" w:lineRule="auto"/>
+        <w:rPr>
+          <w:rFonts w:eastAsiaTheme="minorEastAsia"/>
+          <w:b/>
+          <w:sz w:val="20"/>
+          <w:szCs w:val="20"/>
+          <w:lang w:val="en-CA" w:eastAsia="zh-CN"/>
+        </w:rPr>
+      </w:pPr>
+    </w:p>
+    <w:tbl>
+      <w:tblPr>
+        <w:tblStyle w:val="Tabellenraster"/>
+        <w:tblW w:w="0" w:type="auto"/>
+        <w:tblInd w:w="1242" w:type="dxa"/>
+        <w:tblLook w:val="04A0" w:firstRow="1" w:lastRow="0" w:firstColumn="1" w:lastColumn="0" w:noHBand="0" w:noVBand="1"/>
+      </w:tblPr>
+      <w:tblGrid>
+        <w:gridCol w:w="1276"/>
+      </w:tblGrid>
+      <w:tr>
+        <w:tc>
+          <w:tcPr>
+            <w:tcW w:w="1276" w:type="dxa"/>
+            <w:tcBorders>
+              <w:top w:val="nil"/>
+              <w:left w:val="nil"/>
+              <w:bottom w:val="nil"/>
+              <w:right w:val="nil"/>
+            </w:tcBorders>
+          </w:tcPr>
+          <w:p>
+            <w:pPr>
+              <w:spacing w:line="276" w:lineRule="auto"/>
+              <w:jc w:val="center"/>
+              <w:rPr>
+                <w:rFonts w:eastAsiaTheme="minorEastAsia"/>
+                <w:b/>
+                <w:sz w:val="20"/>
+                <w:szCs w:val="20"/>
+                <w:lang w:val="en-CA" w:eastAsia="zh-CN"/>
               </w:rPr>
             </w:pPr>
           </w:p>
@@ -278,16 +240,13 @@
     </w:tbl>
     <w:p>
       <w:pPr>
-        <w:pBdr>
-          <w:bottom w:val="dotted" w:sz="24" w:space="1" w:color="auto"/>
-        </w:pBdr>
         <w:spacing w:line="276" w:lineRule="auto"/>
         <w:rPr>
-          <w:rFonts w:ascii="DotumChe" w:eastAsiaTheme="minorEastAsia" w:hAnsi="DotumChe"/>
+          <w:rFonts w:eastAsiaTheme="minorEastAsia"/>
           <w:b/>
           <w:sz w:val="20"/>
           <w:szCs w:val="20"/>
-          <w:lang w:val="de-DE" w:eastAsia="zh-CN"/>
+          <w:lang w:val="en-CA" w:eastAsia="zh-CN"/>
         </w:rPr>
       </w:pPr>
     </w:p>
@@ -296,31 +255,22 @@
         <w:spacing w:line="276" w:lineRule="auto"/>
         <w:jc w:val="center"/>
         <w:rPr>
-          <w:rFonts w:ascii="Calibri" w:eastAsiaTheme="minorEastAsia" w:hAnsi="Calibri" w:cs="Calibri"/>
-          <w:b/>
-          <w:sz w:val="20"/>
-          <w:szCs w:val="20"/>
-          <w:lang w:val="de-DE" w:eastAsia="zh-CN"/>
-        </w:rPr>
-      </w:pPr>
-    </w:p>
-    <w:p>
-      <w:pPr>
-        <w:spacing w:line="276" w:lineRule="auto"/>
-        <w:jc w:val="center"/>
-        <w:rPr>
-          <w:rFonts w:ascii="Calibri" w:eastAsiaTheme="minorEastAsia" w:hAnsi="Calibri" w:cs="Calibri"/>
-          <w:b/>
+          <w:rFonts w:eastAsiaTheme="minorEastAsia"/>
+          <w:b/>
+          <w:sz w:val="32"/>
+          <w:szCs w:val="32"/>
           <w:lang w:eastAsia="zh-CN"/>
         </w:rPr>
       </w:pPr>
       <w:r>
         <w:rPr>
-          <w:rFonts w:ascii="Calibri" w:eastAsiaTheme="minorEastAsia" w:hAnsi="Calibri" w:cs="Calibri"/>
-          <w:b/>
+          <w:rFonts w:eastAsiaTheme="minorEastAsia"/>
+          <w:b/>
+          <w:sz w:val="32"/>
+          <w:szCs w:val="32"/>
           <w:lang w:eastAsia="zh-CN"/>
         </w:rPr>
-        <w:t>QUITTUNG</w:t>
+        <w:t>23</w:t>
       </w:r>
     </w:p>
     <w:p>
@@ -328,12 +278,16 @@
         <w:spacing w:line="276" w:lineRule="auto"/>
         <w:jc w:val="center"/>
         <w:rPr>
-          <w:rFonts w:ascii="Calibri" w:eastAsiaTheme="minorEastAsia" w:hAnsi="Calibri" w:cs="Calibri"/>
-          <w:b/>
+          <w:rFonts w:eastAsiaTheme="minorEastAsia"/>
+          <w:b/>
+          <w:sz w:val="20"/>
+          <w:szCs w:val="20"/>
           <w:lang w:eastAsia="zh-CN"/>
         </w:rPr>
       </w:pPr>
+      <w:bookmarkStart w:id="0" w:name="_GoBack"/>
     </w:p>
+    <w:bookmarkEnd w:id="0"/>
     <w:p>
       <w:pPr>
         <w:tabs>
@@ -341,8 +295,9 @@
           <w:tab w:val="right" w:pos="3514"/>
         </w:tabs>
         <w:spacing w:line="276" w:lineRule="auto"/>
-        <w:rPr>
-          <w:rFonts w:ascii="DotumChe" w:eastAsiaTheme="minorEastAsia" w:hAnsi="DotumChe"/>
+        <w:jc w:val="center"/>
+        <w:rPr>
+          <w:rFonts w:eastAsiaTheme="minorEastAsia"/>
           <w:b/>
           <w:sz w:val="20"/>
           <w:szCs w:val="20"/>
@@ -351,13 +306,420 @@
       </w:pPr>
       <w:r>
         <w:rPr>
-          <w:rFonts w:ascii="DotumChe" w:eastAsiaTheme="minorEastAsia" w:hAnsi="DotumChe"/>
+          <w:rFonts w:eastAsiaTheme="minorEastAsia"/>
           <w:b/>
           <w:sz w:val="20"/>
           <w:szCs w:val="20"/>
           <w:lang w:eastAsia="zh-CN"/>
         </w:rPr>
-        <w:tab/>
+        <w:t/>
+      </w:r>
+    </w:p>
+    <w:tbl>
+      <w:tblPr>
+        <w:tblStyle w:val="Tabellenraster"/>
+        <w:tblW w:w="0" w:type="auto"/>
+        <w:tblInd w:w="250" w:type="dxa"/>
+        <w:tblBorders>
+          <w:top w:val="none" w:sz="0" w:space="0" w:color="auto"/>
+          <w:left w:val="none" w:sz="0" w:space="0" w:color="auto"/>
+          <w:bottom w:val="none" w:sz="0" w:space="0" w:color="auto"/>
+          <w:right w:val="none" w:sz="0" w:space="0" w:color="auto"/>
+          <w:insideH w:val="none" w:sz="0" w:space="0" w:color="auto"/>
+          <w:insideV w:val="none" w:sz="0" w:space="0" w:color="auto"/>
+        </w:tblBorders>
+        <w:tblLook w:val="04A0" w:firstRow="1" w:lastRow="0" w:firstColumn="1" w:lastColumn="0" w:noHBand="0" w:noVBand="1"/>
+      </w:tblPr>
+      <w:tblGrid>
+        <w:gridCol w:w="968"/>
+        <w:gridCol w:w="1218"/>
+        <w:gridCol w:w="1218"/>
+      </w:tblGrid>
+      <w:tr>
+        <w:tc>
+          <w:tcPr>
+            <w:tcW w:w="968" w:type="dxa"/>
+          </w:tcPr>
+          <w:p>
+            <w:pPr>
+              <w:tabs>
+                <w:tab w:val="center" w:pos="1757"/>
+                <w:tab w:val="right" w:pos="3514"/>
+              </w:tabs>
+              <w:spacing w:line="276" w:lineRule="auto"/>
+              <w:jc w:val="center"/>
+              <w:rPr>
+                <w:rFonts w:eastAsiaTheme="minorEastAsia"/>
+                <w:b/>
+                <w:sz w:val="20"/>
+                <w:szCs w:val="20"/>
+                <w:lang w:eastAsia="zh-CN"/>
+              </w:rPr>
+            </w:pPr>
+            <w:r>
+              <w:rPr>
+                <w:rFonts w:eastAsiaTheme="minorEastAsia"/>
+                <w:b/>
+                <w:sz w:val="20"/>
+                <w:szCs w:val="20"/>
+                <w:lang w:eastAsia="zh-CN"/>
+              </w:rPr>
+              <w:t>Coffee</w:t>
+            </w:r>
+          </w:p>
+        </w:tc>
+        <w:tc>
+          <w:tcPr>
+            <w:tcW w:w="1218" w:type="dxa"/>
+          </w:tcPr>
+          <w:p>
+            <w:pPr>
+              <w:tabs>
+                <w:tab w:val="center" w:pos="1757"/>
+                <w:tab w:val="right" w:pos="3514"/>
+              </w:tabs>
+              <w:spacing w:line="276" w:lineRule="auto"/>
+              <w:jc w:val="center"/>
+              <w:rPr>
+                <w:rFonts w:eastAsiaTheme="minorEastAsia"/>
+                <w:b/>
+                <w:sz w:val="20"/>
+                <w:szCs w:val="20"/>
+                <w:lang w:eastAsia="zh-CN"/>
+              </w:rPr>
+            </w:pPr>
+          </w:p>
+        </w:tc>
+        <w:tc>
+          <w:tcPr>
+            <w:tcW w:w="1218" w:type="dxa"/>
+          </w:tcPr>
+          <w:p>
+            <w:pPr>
+              <w:tabs>
+                <w:tab w:val="center" w:pos="1757"/>
+                <w:tab w:val="right" w:pos="3514"/>
+              </w:tabs>
+              <w:spacing w:line="276" w:lineRule="auto"/>
+              <w:jc w:val="center"/>
+              <w:rPr>
+                <w:rFonts w:eastAsiaTheme="minorEastAsia"/>
+                <w:b/>
+                <w:sz w:val="20"/>
+                <w:szCs w:val="20"/>
+                <w:lang w:eastAsia="zh-CN"/>
+              </w:rPr>
+            </w:pPr>
+            <w:r>
+              <w:rPr>
+                <w:rFonts w:eastAsiaTheme="minorEastAsia"/>
+                <w:b/>
+                <w:sz w:val="20"/>
+                <w:szCs w:val="20"/>
+                <w:lang w:eastAsia="zh-CN"/>
+              </w:rPr>
+              <w:t>12</w:t>
+            </w:r>
+          </w:p>
+        </w:tc>
+      </w:tr>
+    </w:tbl>
+    <w:p>
+      <w:pPr>
+        <w:tabs>
+          <w:tab w:val="center" w:pos="1757"/>
+          <w:tab w:val="right" w:pos="3514"/>
+        </w:tabs>
+        <w:spacing w:line="276" w:lineRule="auto"/>
+        <w:jc w:val="center"/>
+        <w:rPr>
+          <w:rFonts w:eastAsiaTheme="minorEastAsia"/>
+          <w:b/>
+          <w:sz w:val="20"/>
+          <w:szCs w:val="20"/>
+          <w:lang w:eastAsia="zh-CN"/>
+        </w:rPr>
+      </w:pPr>
+      <w:r>
+        <w:rPr>
+          <w:rFonts w:eastAsiaTheme="minorEastAsia"/>
+          <w:b/>
+          <w:sz w:val="20"/>
+          <w:szCs w:val="20"/>
+          <w:lang w:eastAsia="zh-CN"/>
+        </w:rPr>
+        <w:t/>
+      </w:r>
+    </w:p>
+    <w:tbl>
+      <w:tblPr>
+        <w:tblStyle w:val="Tabellenraster"/>
+        <w:tblW w:w="0" w:type="auto"/>
+        <w:tblInd w:w="250" w:type="dxa"/>
+        <w:tblBorders>
+          <w:top w:val="none" w:sz="0" w:space="0" w:color="auto"/>
+          <w:left w:val="none" w:sz="0" w:space="0" w:color="auto"/>
+          <w:bottom w:val="none" w:sz="0" w:space="0" w:color="auto"/>
+          <w:right w:val="none" w:sz="0" w:space="0" w:color="auto"/>
+          <w:insideH w:val="none" w:sz="0" w:space="0" w:color="auto"/>
+          <w:insideV w:val="none" w:sz="0" w:space="0" w:color="auto"/>
+        </w:tblBorders>
+        <w:tblLook w:val="04A0" w:firstRow="1" w:lastRow="0" w:firstColumn="1" w:lastColumn="0" w:noHBand="0" w:noVBand="1"/>
+      </w:tblPr>
+      <w:tblGrid>
+        <w:gridCol w:w="968"/>
+        <w:gridCol w:w="1218"/>
+        <w:gridCol w:w="1218"/>
+      </w:tblGrid>
+      <w:tr>
+        <w:tc>
+          <w:tcPr>
+            <w:tcW w:w="968" w:type="dxa"/>
+          </w:tcPr>
+          <w:p>
+            <w:pPr>
+              <w:tabs>
+                <w:tab w:val="center" w:pos="1757"/>
+                <w:tab w:val="right" w:pos="3514"/>
+              </w:tabs>
+              <w:spacing w:line="276" w:lineRule="auto"/>
+              <w:jc w:val="center"/>
+              <w:rPr>
+                <w:rFonts w:eastAsiaTheme="minorEastAsia"/>
+                <w:b/>
+                <w:sz w:val="20"/>
+                <w:szCs w:val="20"/>
+                <w:lang w:eastAsia="zh-CN"/>
+              </w:rPr>
+            </w:pPr>
+            <w:r>
+              <w:rPr>
+                <w:rFonts w:eastAsiaTheme="minorEastAsia"/>
+                <w:b/>
+                <w:sz w:val="20"/>
+                <w:szCs w:val="20"/>
+                <w:lang w:eastAsia="zh-CN"/>
+              </w:rPr>
+              <w:t>Noodle</w:t>
+            </w:r>
+          </w:p>
+        </w:tc>
+        <w:tc>
+          <w:tcPr>
+            <w:tcW w:w="1218" w:type="dxa"/>
+          </w:tcPr>
+          <w:p>
+            <w:pPr>
+              <w:tabs>
+                <w:tab w:val="center" w:pos="1757"/>
+                <w:tab w:val="right" w:pos="3514"/>
+              </w:tabs>
+              <w:spacing w:line="276" w:lineRule="auto"/>
+              <w:jc w:val="center"/>
+              <w:rPr>
+                <w:rFonts w:eastAsiaTheme="minorEastAsia"/>
+                <w:b/>
+                <w:sz w:val="20"/>
+                <w:szCs w:val="20"/>
+                <w:lang w:eastAsia="zh-CN"/>
+              </w:rPr>
+            </w:pPr>
+          </w:p>
+        </w:tc>
+        <w:tc>
+          <w:tcPr>
+            <w:tcW w:w="1218" w:type="dxa"/>
+          </w:tcPr>
+          <w:p>
+            <w:pPr>
+              <w:tabs>
+                <w:tab w:val="center" w:pos="1757"/>
+                <w:tab w:val="right" w:pos="3514"/>
+              </w:tabs>
+              <w:spacing w:line="276" w:lineRule="auto"/>
+              <w:jc w:val="center"/>
+              <w:rPr>
+                <w:rFonts w:eastAsiaTheme="minorEastAsia"/>
+                <w:b/>
+                <w:sz w:val="20"/>
+                <w:szCs w:val="20"/>
+                <w:lang w:eastAsia="zh-CN"/>
+              </w:rPr>
+            </w:pPr>
+            <w:r>
+              <w:rPr>
+                <w:rFonts w:eastAsiaTheme="minorEastAsia"/>
+                <w:b/>
+                <w:sz w:val="20"/>
+                <w:szCs w:val="20"/>
+                <w:lang w:eastAsia="zh-CN"/>
+              </w:rPr>
+              <w:t>23</w:t>
+            </w:r>
+          </w:p>
+        </w:tc>
+      </w:tr>
+    </w:tbl>
+    <w:p>
+      <w:pPr>
+        <w:tabs>
+          <w:tab w:val="center" w:pos="1757"/>
+          <w:tab w:val="right" w:pos="3514"/>
+        </w:tabs>
+        <w:spacing w:line="276" w:lineRule="auto"/>
+        <w:jc w:val="center"/>
+        <w:rPr>
+          <w:rFonts w:eastAsiaTheme="minorEastAsia"/>
+          <w:b/>
+          <w:sz w:val="20"/>
+          <w:szCs w:val="20"/>
+          <w:lang w:eastAsia="zh-CN"/>
+        </w:rPr>
+      </w:pPr>
+      <w:r>
+        <w:rPr>
+          <w:rFonts w:eastAsiaTheme="minorEastAsia"/>
+          <w:b/>
+          <w:sz w:val="20"/>
+          <w:szCs w:val="20"/>
+          <w:lang w:eastAsia="zh-CN"/>
+        </w:rPr>
+        <w:t/>
+      </w:r>
+    </w:p>
+    <w:tbl>
+      <w:tblPr>
+        <w:tblStyle w:val="Tabellenraster"/>
+        <w:tblW w:w="0" w:type="auto"/>
+        <w:tblInd w:w="250" w:type="dxa"/>
+        <w:tblBorders>
+          <w:top w:val="none" w:sz="0" w:space="0" w:color="auto"/>
+          <w:left w:val="none" w:sz="0" w:space="0" w:color="auto"/>
+          <w:bottom w:val="none" w:sz="0" w:space="0" w:color="auto"/>
+          <w:right w:val="none" w:sz="0" w:space="0" w:color="auto"/>
+          <w:insideH w:val="none" w:sz="0" w:space="0" w:color="auto"/>
+          <w:insideV w:val="none" w:sz="0" w:space="0" w:color="auto"/>
+        </w:tblBorders>
+        <w:tblLook w:val="04A0" w:firstRow="1" w:lastRow="0" w:firstColumn="1" w:lastColumn="0" w:noHBand="0" w:noVBand="1"/>
+      </w:tblPr>
+      <w:tblGrid>
+        <w:gridCol w:w="968"/>
+        <w:gridCol w:w="1218"/>
+        <w:gridCol w:w="1218"/>
+      </w:tblGrid>
+      <w:tr>
+        <w:tc>
+          <w:tcPr>
+            <w:tcW w:w="968" w:type="dxa"/>
+          </w:tcPr>
+          <w:p>
+            <w:pPr>
+              <w:tabs>
+                <w:tab w:val="center" w:pos="1757"/>
+                <w:tab w:val="right" w:pos="3514"/>
+              </w:tabs>
+              <w:spacing w:line="276" w:lineRule="auto"/>
+              <w:jc w:val="center"/>
+              <w:rPr>
+                <w:rFonts w:eastAsiaTheme="minorEastAsia"/>
+                <w:b/>
+                <w:sz w:val="20"/>
+                <w:szCs w:val="20"/>
+                <w:lang w:eastAsia="zh-CN"/>
+              </w:rPr>
+            </w:pPr>
+            <w:r>
+              <w:rPr>
+                <w:rFonts w:eastAsiaTheme="minorEastAsia"/>
+                <w:b/>
+                <w:sz w:val="20"/>
+                <w:szCs w:val="20"/>
+                <w:lang w:eastAsia="zh-CN"/>
+              </w:rPr>
+              <w:t>Soup</w:t>
+            </w:r>
+          </w:p>
+        </w:tc>
+        <w:tc>
+          <w:tcPr>
+            <w:tcW w:w="1218" w:type="dxa"/>
+          </w:tcPr>
+          <w:p>
+            <w:pPr>
+              <w:tabs>
+                <w:tab w:val="center" w:pos="1757"/>
+                <w:tab w:val="right" w:pos="3514"/>
+              </w:tabs>
+              <w:spacing w:line="276" w:lineRule="auto"/>
+              <w:jc w:val="center"/>
+              <w:rPr>
+                <w:rFonts w:eastAsiaTheme="minorEastAsia"/>
+                <w:b/>
+                <w:sz w:val="20"/>
+                <w:szCs w:val="20"/>
+                <w:lang w:eastAsia="zh-CN"/>
+              </w:rPr>
+            </w:pPr>
+          </w:p>
+        </w:tc>
+        <w:tc>
+          <w:tcPr>
+            <w:tcW w:w="1218" w:type="dxa"/>
+          </w:tcPr>
+          <w:p>
+            <w:pPr>
+              <w:tabs>
+                <w:tab w:val="center" w:pos="1757"/>
+                <w:tab w:val="right" w:pos="3514"/>
+              </w:tabs>
+              <w:spacing w:line="276" w:lineRule="auto"/>
+              <w:jc w:val="center"/>
+              <w:rPr>
+                <w:rFonts w:eastAsiaTheme="minorEastAsia"/>
+                <w:b/>
+                <w:sz w:val="20"/>
+                <w:szCs w:val="20"/>
+                <w:lang w:eastAsia="zh-CN"/>
+              </w:rPr>
+            </w:pPr>
+            <w:r>
+              <w:rPr>
+                <w:rFonts w:eastAsiaTheme="minorEastAsia"/>
+                <w:b/>
+                <w:sz w:val="20"/>
+                <w:szCs w:val="20"/>
+                <w:lang w:eastAsia="zh-CN"/>
+              </w:rPr>
+              <w:t>123</w:t>
+            </w:r>
+          </w:p>
+        </w:tc>
+      </w:tr>
+    </w:tbl>
+    <w:p>
+      <w:pPr>
+        <w:tabs>
+          <w:tab w:val="center" w:pos="1757"/>
+          <w:tab w:val="right" w:pos="3514"/>
+        </w:tabs>
+        <w:spacing w:line="276" w:lineRule="auto"/>
+        <w:jc w:val="center"/>
+        <w:rPr>
+          <w:rFonts w:eastAsiaTheme="minorEastAsia"/>
+          <w:b/>
+          <w:sz w:val="20"/>
+          <w:szCs w:val="20"/>
+          <w:lang w:eastAsia="zh-CN"/>
+        </w:rPr>
+      </w:pPr>
+      <w:r>
+        <w:rPr>
+          <w:rFonts w:eastAsiaTheme="minorEastAsia"/>
+          <w:b/>
+          <w:sz w:val="20"/>
+          <w:szCs w:val="20"/>
+          <w:lang w:eastAsia="zh-CN"/>
+        </w:rPr>
         <w:t/>
       </w:r>
     </w:p>
@@ -368,96 +730,176 @@
           <w:tab w:val="right" w:pos="3514"/>
         </w:tabs>
         <w:spacing w:line="276" w:lineRule="auto"/>
-        <w:rPr>
-          <w:rFonts w:ascii="DotumChe" w:eastAsiaTheme="minorEastAsia" w:hAnsi="DotumChe"/>
+        <w:jc w:val="center"/>
+        <w:rPr>
+          <w:rFonts w:eastAsiaTheme="minorEastAsia"/>
           <w:b/>
           <w:sz w:val="20"/>
           <w:szCs w:val="20"/>
           <w:lang w:eastAsia="zh-CN"/>
         </w:rPr>
       </w:pPr>
-      <w:r>
-        <w:rPr>
-          <w:rFonts w:ascii="DotumChe" w:eastAsiaTheme="minorEastAsia" w:hAnsi="DotumChe"/>
-          <w:b/>
-          <w:sz w:val="20"/>
-          <w:szCs w:val="20"/>
-          <w:lang w:eastAsia="zh-CN"/>
-        </w:rPr>
-        <w:tab/>
-        <w:t>Coffee </w:t>
-      </w:r>
-      <w:r>
-        <w:rPr>
-          <w:rFonts w:ascii="Calibri" w:eastAsiaTheme="minorEastAsia" w:hAnsi="Calibri" w:cs="Calibri"/>
-          <w:b/>
-          <w:sz w:val="20"/>
-          <w:szCs w:val="20"/>
-          <w:lang w:eastAsia="zh-CN"/>
-        </w:rPr>
-        <w:t xml:space="preserve">x </w:t>
-      </w:r>
-      <w:r>
-        <w:rPr>
-          <w:rFonts w:ascii="Calibri" w:eastAsiaTheme="minorEastAsia" w:hAnsi="Calibri" w:cs="Calibri"/>
-          <w:b/>
-          <w:sz w:val="20"/>
-          <w:szCs w:val="20"/>
-          <w:lang w:eastAsia="zh-CN"/>
-        </w:rPr>
-        <w:t xml:space="preserve"> </w:t>
-      </w:r>
-      <w:r>
-        <w:rPr>
-          <w:rFonts w:ascii="Calibri" w:eastAsiaTheme="minorEastAsia" w:hAnsi="Calibri" w:cs="Calibri"/>
-          <w:b/>
-          <w:sz w:val="20"/>
-          <w:szCs w:val="20"/>
-          <w:lang w:eastAsia="zh-CN"/>
-        </w:rPr>
-        <w:t>12</w:t>
-      </w:r>
-      <w:r>
-        <w:rPr>
-          <w:rFonts w:ascii="DotumChe" w:eastAsiaTheme="minorEastAsia" w:hAnsi="DotumChe"/>
-          <w:b/>
-          <w:sz w:val="20"/>
-          <w:szCs w:val="20"/>
-          <w:lang w:eastAsia="zh-CN"/>
-        </w:rPr>
-        <w:tab/>
-      </w:r>
     </w:p>
-    <w:p>
-      <w:pPr>
-        <w:pBdr>
-          <w:bottom w:val="single" w:sz="6" w:space="1" w:color="auto"/>
-        </w:pBdr>
-        <w:tabs>
-          <w:tab w:val="center" w:pos="1757"/>
-          <w:tab w:val="right" w:pos="3514"/>
-        </w:tabs>
-        <w:spacing w:line="276" w:lineRule="auto"/>
-        <w:rPr>
-          <w:rFonts w:ascii="Calibri" w:eastAsiaTheme="minorEastAsia" w:hAnsi="Calibri" w:cs="Calibri"/>
-          <w:b/>
-          <w:sz w:val="20"/>
-          <w:szCs w:val="20"/>
-          <w:lang w:eastAsia="zh-CN"/>
-        </w:rPr>
-      </w:pPr>
-      <w:r>
-        <w:rPr>
-          <w:rFonts w:ascii="DotumChe" w:eastAsiaTheme="minorEastAsia" w:hAnsi="DotumChe"/>
-          <w:b/>
-          <w:sz w:val="20"/>
-          <w:szCs w:val="20"/>
-          <w:lang w:eastAsia="zh-CN"/>
-        </w:rPr>
-        <w:tab/>
-        <w:t/>
-      </w:r>
-    </w:p>
+    <w:tbl>
+      <w:tblPr>
+        <w:tblStyle w:val="Tabellenraster"/>
+        <w:tblW w:w="0" w:type="auto"/>
+        <w:tblBorders>
+          <w:top w:val="none" w:sz="0" w:space="0" w:color="auto"/>
+          <w:left w:val="none" w:sz="0" w:space="0" w:color="auto"/>
+          <w:bottom w:val="none" w:sz="0" w:space="0" w:color="auto"/>
+          <w:right w:val="none" w:sz="0" w:space="0" w:color="auto"/>
+          <w:insideH w:val="none" w:sz="0" w:space="0" w:color="auto"/>
+          <w:insideV w:val="none" w:sz="0" w:space="0" w:color="auto"/>
+        </w:tblBorders>
+        <w:tblLook w:val="04A0" w:firstRow="1" w:lastRow="0" w:firstColumn="1" w:lastColumn="0" w:noHBand="0" w:noVBand="1"/>
+      </w:tblPr>
+      <w:tblGrid>
+        <w:gridCol w:w="1827"/>
+        <w:gridCol w:w="1827"/>
+      </w:tblGrid>
+      <w:tr>
+        <w:tc>
+          <w:tcPr>
+            <w:tcW w:w="1827" w:type="dxa"/>
+          </w:tcPr>
+          <w:p>
+            <w:pPr>
+              <w:tabs>
+                <w:tab w:val="center" w:pos="1757"/>
+                <w:tab w:val="right" w:pos="3514"/>
+              </w:tabs>
+              <w:spacing w:line="276" w:lineRule="auto"/>
+              <w:jc w:val="center"/>
+              <w:rPr>
+                <w:rFonts w:eastAsiaTheme="minorEastAsia"/>
+                <w:b/>
+                <w:sz w:val="20"/>
+                <w:szCs w:val="20"/>
+                <w:lang w:eastAsia="zh-CN"/>
+              </w:rPr>
+            </w:pPr>
+            <w:r>
+              <w:rPr>
+                <w:rFonts w:eastAsiaTheme="minorEastAsia"/>
+                <w:b/>
+                <w:sz w:val="20"/>
+                <w:szCs w:val="20"/>
+                <w:lang w:eastAsia="zh-CN"/>
+              </w:rPr>
+              <w:t>TOTAL:</w:t>
+            </w:r>
+          </w:p>
+        </w:tc>
+        <w:tc>
+          <w:tcPr>
+            <w:tcW w:w="1827" w:type="dxa"/>
+          </w:tcPr>
+          <w:p>
+            <w:pPr>
+              <w:spacing w:line="276" w:lineRule="auto"/>
+              <w:jc w:val="center"/>
+              <w:rPr>
+                <w:rFonts w:eastAsiaTheme="minorEastAsia"/>
+                <w:b/>
+                <w:sz w:val="20"/>
+                <w:szCs w:val="20"/>
+                <w:lang w:eastAsia="zh-CN"/>
+              </w:rPr>
+            </w:pPr>
+            <w:r>
+              <w:rPr>
+                <w:rFonts w:eastAsiaTheme="minorEastAsia"/>
+                <w:b/>
+                <w:sz w:val="20"/>
+                <w:szCs w:val="20"/>
+                <w:lang w:eastAsia="zh-CN"/>
+              </w:rPr>
+              <w:t>455 EUR</w:t>
+            </w:r>
+          </w:p>
+          <w:p>
+            <w:pPr>
+              <w:tabs>
+                <w:tab w:val="center" w:pos="1757"/>
+                <w:tab w:val="right" w:pos="3514"/>
+              </w:tabs>
+              <w:spacing w:line="276" w:lineRule="auto"/>
+              <w:jc w:val="center"/>
+              <w:rPr>
+                <w:rFonts w:eastAsiaTheme="minorEastAsia"/>
+                <w:b/>
+                <w:sz w:val="20"/>
+                <w:szCs w:val="20"/>
+                <w:lang w:eastAsia="zh-CN"/>
+              </w:rPr>
+            </w:pPr>
+          </w:p>
+        </w:tc>
+      </w:tr>
+      <w:tr>
+        <w:tc>
+          <w:tcPr>
+            <w:tcW w:w="1827" w:type="dxa"/>
+          </w:tcPr>
+          <w:p>
+            <w:pPr>
+              <w:tabs>
+                <w:tab w:val="center" w:pos="1757"/>
+                <w:tab w:val="right" w:pos="3514"/>
+              </w:tabs>
+              <w:spacing w:line="276" w:lineRule="auto"/>
+              <w:jc w:val="center"/>
+              <w:rPr>
+                <w:rFonts w:eastAsiaTheme="minorEastAsia"/>
+                <w:b/>
+                <w:sz w:val="20"/>
+                <w:szCs w:val="20"/>
+                <w:lang w:eastAsia="zh-CN"/>
+              </w:rPr>
+            </w:pPr>
+            <w:r>
+              <w:rPr>
+                <w:rFonts w:eastAsiaTheme="minorEastAsia"/>
+                <w:b/>
+                <w:sz w:val="20"/>
+                <w:szCs w:val="20"/>
+                <w:lang w:eastAsia="zh-CN"/>
+              </w:rPr>
+              <w:t>ZAHLUNG PER:</w:t>
+            </w:r>
+          </w:p>
+        </w:tc>
+        <w:tc>
+          <w:tcPr>
+            <w:tcW w:w="1827" w:type="dxa"/>
+          </w:tcPr>
+          <w:p>
+            <w:pPr>
+              <w:spacing w:line="276" w:lineRule="auto"/>
+              <w:jc w:val="center"/>
+              <w:rPr>
+                <w:rFonts w:eastAsiaTheme="minorEastAsia"/>
+                <w:b/>
+                <w:sz w:val="20"/>
+                <w:szCs w:val="20"/>
+                <w:lang w:eastAsia="zh-CN"/>
+              </w:rPr>
+            </w:pPr>
+            <w:r>
+              <w:rPr>
+                <w:rFonts w:eastAsiaTheme="minorEastAsia"/>
+                <w:b/>
+                <w:sz w:val="20"/>
+                <w:szCs w:val="20"/>
+                <w:lang w:eastAsia="zh-CN"/>
+              </w:rPr>
+              <w:t>KARTE</w:t>
+            </w:r>
+          </w:p>
+        </w:tc>
+      </w:tr>
+    </w:tbl>
     <w:p>
       <w:pPr>
         <w:tabs>
@@ -465,198 +907,9 @@
           <w:tab w:val="right" w:pos="3514"/>
         </w:tabs>
         <w:spacing w:line="276" w:lineRule="auto"/>
-        <w:rPr>
-          <w:rFonts w:ascii="DotumChe" w:eastAsiaTheme="minorEastAsia" w:hAnsi="DotumChe"/>
-          <w:b/>
-          <w:sz w:val="20"/>
-          <w:szCs w:val="20"/>
-          <w:lang w:eastAsia="zh-CN"/>
-        </w:rPr>
-      </w:pPr>
-      <w:r>
-        <w:rPr>
-          <w:rFonts w:ascii="DotumChe" w:eastAsiaTheme="minorEastAsia" w:hAnsi="DotumChe"/>
-          <w:b/>
-          <w:sz w:val="20"/>
-          <w:szCs w:val="20"/>
-          <w:lang w:eastAsia="zh-CN"/>
-        </w:rPr>
-        <w:tab/>
-        <w:t>Noodle </w:t>
-      </w:r>
-      <w:r>
-        <w:rPr>
-          <w:rFonts w:ascii="Calibri" w:eastAsiaTheme="minorEastAsia" w:hAnsi="Calibri" w:cs="Calibri"/>
-          <w:b/>
-          <w:sz w:val="20"/>
-          <w:szCs w:val="20"/>
-          <w:lang w:eastAsia="zh-CN"/>
-        </w:rPr>
-        <w:t xml:space="preserve">x </w:t>
-      </w:r>
-      <w:r>
-        <w:rPr>
-          <w:rFonts w:ascii="Calibri" w:eastAsiaTheme="minorEastAsia" w:hAnsi="Calibri" w:cs="Calibri"/>
-          <w:b/>
-          <w:sz w:val="20"/>
-          <w:szCs w:val="20"/>
-          <w:lang w:eastAsia="zh-CN"/>
-        </w:rPr>
-        <w:t xml:space="preserve"> </w:t>
-      </w:r>
-      <w:r>
-        <w:rPr>
-          <w:rFonts w:ascii="Calibri" w:eastAsiaTheme="minorEastAsia" w:hAnsi="Calibri" w:cs="Calibri"/>
-          <w:b/>
-          <w:sz w:val="20"/>
-          <w:szCs w:val="20"/>
-          <w:lang w:eastAsia="zh-CN"/>
-        </w:rPr>
-        <w:t>23</w:t>
-      </w:r>
-      <w:r>
-        <w:rPr>
-          <w:rFonts w:ascii="DotumChe" w:eastAsiaTheme="minorEastAsia" w:hAnsi="DotumChe"/>
-          <w:b/>
-          <w:sz w:val="20"/>
-          <w:szCs w:val="20"/>
-          <w:lang w:eastAsia="zh-CN"/>
-        </w:rPr>
-        <w:tab/>
-      </w:r>
-    </w:p>
-    <w:p>
-      <w:pPr>
-        <w:pBdr>
-          <w:bottom w:val="single" w:sz="6" w:space="1" w:color="auto"/>
-        </w:pBdr>
-        <w:tabs>
-          <w:tab w:val="center" w:pos="1757"/>
-          <w:tab w:val="right" w:pos="3514"/>
-        </w:tabs>
-        <w:spacing w:line="276" w:lineRule="auto"/>
-        <w:rPr>
-          <w:rFonts w:ascii="Calibri" w:eastAsiaTheme="minorEastAsia" w:hAnsi="Calibri" w:cs="Calibri"/>
-          <w:b/>
-          <w:sz w:val="20"/>
-          <w:szCs w:val="20"/>
-          <w:lang w:eastAsia="zh-CN"/>
-        </w:rPr>
-      </w:pPr>
-      <w:r>
-        <w:rPr>
-          <w:rFonts w:ascii="DotumChe" w:eastAsiaTheme="minorEastAsia" w:hAnsi="DotumChe"/>
-          <w:b/>
-          <w:sz w:val="20"/>
-          <w:szCs w:val="20"/>
-          <w:lang w:eastAsia="zh-CN"/>
-        </w:rPr>
-        <w:tab/>
-        <w:t/>
-      </w:r>
-    </w:p>
-    <w:p>
-      <w:pPr>
-        <w:tabs>
-          <w:tab w:val="center" w:pos="1757"/>
-          <w:tab w:val="right" w:pos="3514"/>
-        </w:tabs>
-        <w:spacing w:line="276" w:lineRule="auto"/>
-        <w:rPr>
-          <w:rFonts w:ascii="DotumChe" w:eastAsiaTheme="minorEastAsia" w:hAnsi="DotumChe"/>
-          <w:b/>
-          <w:sz w:val="20"/>
-          <w:szCs w:val="20"/>
-          <w:lang w:eastAsia="zh-CN"/>
-        </w:rPr>
-      </w:pPr>
-      <w:r>
-        <w:rPr>
-          <w:rFonts w:ascii="DotumChe" w:eastAsiaTheme="minorEastAsia" w:hAnsi="DotumChe"/>
-          <w:b/>
-          <w:sz w:val="20"/>
-          <w:szCs w:val="20"/>
-          <w:lang w:eastAsia="zh-CN"/>
-        </w:rPr>
-        <w:tab/>
-        <w:t>Soup </w:t>
-      </w:r>
-      <w:r>
-        <w:rPr>
-          <w:rFonts w:ascii="Calibri" w:eastAsiaTheme="minorEastAsia" w:hAnsi="Calibri" w:cs="Calibri"/>
-          <w:b/>
-          <w:sz w:val="20"/>
-          <w:szCs w:val="20"/>
-          <w:lang w:eastAsia="zh-CN"/>
-        </w:rPr>
-        <w:t xml:space="preserve">x </w:t>
-      </w:r>
-      <w:r>
-        <w:rPr>
-          <w:rFonts w:ascii="Calibri" w:eastAsiaTheme="minorEastAsia" w:hAnsi="Calibri" w:cs="Calibri"/>
-          <w:b/>
-          <w:sz w:val="20"/>
-          <w:szCs w:val="20"/>
-          <w:lang w:eastAsia="zh-CN"/>
-        </w:rPr>
-        <w:t xml:space="preserve"> </w:t>
-      </w:r>
-      <w:r>
-        <w:rPr>
-          <w:rFonts w:ascii="Calibri" w:eastAsiaTheme="minorEastAsia" w:hAnsi="Calibri" w:cs="Calibri"/>
-          <w:b/>
-          <w:sz w:val="20"/>
-          <w:szCs w:val="20"/>
-          <w:lang w:eastAsia="zh-CN"/>
-        </w:rPr>
-        <w:t>123</w:t>
-      </w:r>
-      <w:r>
-        <w:rPr>
-          <w:rFonts w:ascii="DotumChe" w:eastAsiaTheme="minorEastAsia" w:hAnsi="DotumChe"/>
-          <w:b/>
-          <w:sz w:val="20"/>
-          <w:szCs w:val="20"/>
-          <w:lang w:eastAsia="zh-CN"/>
-        </w:rPr>
-        <w:tab/>
-      </w:r>
-    </w:p>
-    <w:p>
-      <w:pPr>
-        <w:pBdr>
-          <w:bottom w:val="single" w:sz="6" w:space="1" w:color="auto"/>
-        </w:pBdr>
-        <w:tabs>
-          <w:tab w:val="center" w:pos="1757"/>
-          <w:tab w:val="right" w:pos="3514"/>
-        </w:tabs>
-        <w:spacing w:line="276" w:lineRule="auto"/>
-        <w:rPr>
-          <w:rFonts w:ascii="Calibri" w:eastAsiaTheme="minorEastAsia" w:hAnsi="Calibri" w:cs="Calibri"/>
-          <w:b/>
-          <w:sz w:val="20"/>
-          <w:szCs w:val="20"/>
-          <w:lang w:eastAsia="zh-CN"/>
-        </w:rPr>
-      </w:pPr>
-      <w:r>
-        <w:rPr>
-          <w:rFonts w:ascii="DotumChe" w:eastAsiaTheme="minorEastAsia" w:hAnsi="DotumChe"/>
-          <w:b/>
-          <w:sz w:val="20"/>
-          <w:szCs w:val="20"/>
-          <w:lang w:eastAsia="zh-CN"/>
-        </w:rPr>
-        <w:tab/>
-        <w:t/>
-      </w:r>
-    </w:p>
-    <w:p>
-      <w:pPr>
-        <w:spacing w:line="276" w:lineRule="auto"/>
-        <w:rPr>
-          <w:rFonts w:ascii="DotumChe" w:eastAsiaTheme="minorEastAsia" w:hAnsi="DotumChe"/>
+        <w:jc w:val="center"/>
+        <w:rPr>
+          <w:rFonts w:eastAsiaTheme="minorEastAsia"/>
           <w:b/>
           <w:sz w:val="20"/>
           <w:szCs w:val="20"/>
@@ -667,95 +920,9 @@
     <w:p>
       <w:pPr>
         <w:spacing w:line="276" w:lineRule="auto"/>
-        <w:rPr>
-          <w:rFonts w:ascii="Calibri" w:eastAsiaTheme="minorEastAsia" w:hAnsi="Calibri" w:cs="Calibri"/>
-          <w:b/>
-          <w:sz w:val="20"/>
-          <w:szCs w:val="20"/>
-          <w:lang w:eastAsia="zh-CN"/>
-        </w:rPr>
-      </w:pPr>
-      <w:r>
-        <w:rPr>
-          <w:rFonts w:ascii="DotumChe" w:eastAsiaTheme="minorEastAsia" w:hAnsi="DotumChe"/>
-          <w:b/>
-          <w:sz w:val="20"/>
-          <w:szCs w:val="20"/>
-          <w:lang w:eastAsia="zh-CN"/>
-        </w:rPr>
-        <w:t>TOT</w:t>
-      </w:r>
-      <w:r>
-        <w:rPr>
-          <w:rFonts w:ascii="Calibri" w:eastAsiaTheme="minorEastAsia" w:hAnsi="Calibri" w:cs="Calibri"/>
-          <w:b/>
-          <w:sz w:val="20"/>
-          <w:szCs w:val="20"/>
-          <w:lang w:eastAsia="zh-CN"/>
-        </w:rPr>
-        <w:t>AL:</w:t>
-      </w:r>
-      <w:r>
-        <w:rPr>
-          <w:rFonts w:ascii="Calibri" w:eastAsiaTheme="minorEastAsia" w:hAnsi="Calibri" w:cs="Calibri"/>
-          <w:b/>
-          <w:sz w:val="20"/>
-          <w:szCs w:val="20"/>
-          <w:lang w:eastAsia="zh-CN"/>
-        </w:rPr>
-        <w:tab/>
-      </w:r>
-      <w:r>
-        <w:rPr>
-          <w:rFonts w:ascii="Calibri" w:eastAsiaTheme="minorEastAsia" w:hAnsi="Calibri" w:cs="Calibri"/>
-          <w:b/>
-          <w:sz w:val="20"/>
-          <w:szCs w:val="20"/>
-          <w:lang w:eastAsia="zh-CN"/>
-        </w:rPr>
-        <w:tab/>
-        <w:t xml:space="preserve"> 455</w:t>
-      </w:r>
-      <w:r>
-        <w:rPr>
-          <w:rFonts w:ascii="Calibri" w:eastAsiaTheme="minorEastAsia" w:hAnsi="Calibri" w:cs="Calibri"/>
-          <w:b/>
-          <w:sz w:val="20"/>
-          <w:szCs w:val="20"/>
-          <w:lang w:eastAsia="zh-CN"/>
-        </w:rPr>
-        <w:t xml:space="preserve"> EUR</w:t>
-      </w:r>
-      <w:bookmarkStart w:id="0" w:name="_GoBack"/>
-      <w:bookmarkEnd w:id="0"/>
-    </w:p>
-    <w:p>
-      <w:pPr>
-        <w:spacing w:line="276" w:lineRule="auto"/>
-        <w:rPr>
-          <w:rFonts w:ascii="Calibri" w:eastAsiaTheme="minorEastAsia" w:hAnsi="Calibri" w:cs="Calibri"/>
-          <w:b/>
-          <w:sz w:val="20"/>
-          <w:szCs w:val="20"/>
-          <w:lang w:eastAsia="zh-CN"/>
-        </w:rPr>
-      </w:pPr>
-      <w:r>
-        <w:rPr>
-          <w:rFonts w:ascii="Calibri" w:eastAsiaTheme="minorEastAsia" w:hAnsi="Calibri" w:cs="Calibri"/>
-          <w:b/>
-          <w:sz w:val="20"/>
-          <w:szCs w:val="20"/>
-          <w:lang w:eastAsia="zh-CN"/>
-        </w:rPr>
-        <w:t>ZAHLUNG PER:     KARTE</w:t>
-      </w:r>
-    </w:p>
-    <w:p>
-      <w:pPr>
-        <w:spacing w:line="276" w:lineRule="auto"/>
-        <w:rPr>
-          <w:rFonts w:ascii="Calibri" w:eastAsiaTheme="minorEastAsia" w:hAnsi="Calibri" w:cs="Calibri"/>
+        <w:jc w:val="center"/>
+        <w:rPr>
+          <w:rFonts w:eastAsiaTheme="minorEastAsia"/>
           <w:b/>
           <w:sz w:val="20"/>
           <w:szCs w:val="20"/>
@@ -790,17 +957,18 @@
           <w:p>
             <w:pPr>
               <w:spacing w:line="276" w:lineRule="auto"/>
-              <w:rPr>
-                <w:rFonts w:ascii="Calibri" w:eastAsiaTheme="minorEastAsia" w:hAnsi="Calibri" w:cs="Calibri"/>
-                <w:b/>
-                <w:sz w:val="20"/>
-                <w:szCs w:val="20"/>
-                <w:lang w:eastAsia="zh-CN"/>
-              </w:rPr>
-            </w:pPr>
-            <w:r>
-              <w:rPr>
-                <w:rFonts w:ascii="Calibri" w:eastAsiaTheme="minorEastAsia" w:hAnsi="Calibri" w:cs="Calibri"/>
+              <w:jc w:val="center"/>
+              <w:rPr>
+                <w:rFonts w:eastAsiaTheme="minorEastAsia"/>
+                <w:b/>
+                <w:sz w:val="20"/>
+                <w:szCs w:val="20"/>
+                <w:lang w:eastAsia="zh-CN"/>
+              </w:rPr>
+            </w:pPr>
+            <w:r>
+              <w:rPr>
+                <w:rFonts w:eastAsiaTheme="minorEastAsia"/>
                 <w:b/>
                 <w:sz w:val="20"/>
                 <w:szCs w:val="20"/>
@@ -817,17 +985,18 @@
           <w:p>
             <w:pPr>
               <w:spacing w:line="276" w:lineRule="auto"/>
-              <w:rPr>
-                <w:rFonts w:ascii="Calibri" w:eastAsiaTheme="minorEastAsia" w:hAnsi="Calibri" w:cs="Calibri"/>
-                <w:b/>
-                <w:sz w:val="20"/>
-                <w:szCs w:val="20"/>
-                <w:lang w:eastAsia="zh-CN"/>
-              </w:rPr>
-            </w:pPr>
-            <w:r>
-              <w:rPr>
-                <w:rFonts w:ascii="Calibri" w:eastAsiaTheme="minorEastAsia" w:hAnsi="Calibri" w:cs="Calibri"/>
+              <w:jc w:val="center"/>
+              <w:rPr>
+                <w:rFonts w:eastAsiaTheme="minorEastAsia"/>
+                <w:b/>
+                <w:sz w:val="20"/>
+                <w:szCs w:val="20"/>
+                <w:lang w:eastAsia="zh-CN"/>
+              </w:rPr>
+            </w:pPr>
+            <w:r>
+              <w:rPr>
+                <w:rFonts w:eastAsiaTheme="minorEastAsia"/>
                 <w:b/>
                 <w:sz w:val="20"/>
                 <w:szCs w:val="20"/>
@@ -844,17 +1013,18 @@
           <w:p>
             <w:pPr>
               <w:spacing w:line="276" w:lineRule="auto"/>
-              <w:rPr>
-                <w:rFonts w:ascii="Calibri" w:eastAsiaTheme="minorEastAsia" w:hAnsi="Calibri" w:cs="Calibri"/>
-                <w:b/>
-                <w:sz w:val="20"/>
-                <w:szCs w:val="20"/>
-                <w:lang w:eastAsia="zh-CN"/>
-              </w:rPr>
-            </w:pPr>
-            <w:r>
-              <w:rPr>
-                <w:rFonts w:ascii="Calibri" w:eastAsiaTheme="minorEastAsia" w:hAnsi="Calibri" w:cs="Calibri"/>
+              <w:jc w:val="center"/>
+              <w:rPr>
+                <w:rFonts w:eastAsiaTheme="minorEastAsia"/>
+                <w:b/>
+                <w:sz w:val="20"/>
+                <w:szCs w:val="20"/>
+                <w:lang w:eastAsia="zh-CN"/>
+              </w:rPr>
+            </w:pPr>
+            <w:r>
+              <w:rPr>
+                <w:rFonts w:eastAsiaTheme="minorEastAsia"/>
                 <w:b/>
                 <w:sz w:val="20"/>
                 <w:szCs w:val="20"/>
@@ -873,23 +1043,34 @@
           <w:p>
             <w:pPr>
               <w:spacing w:line="276" w:lineRule="auto"/>
-              <w:rPr>
-                <w:rFonts w:ascii="Calibri" w:eastAsiaTheme="minorEastAsia" w:hAnsi="Calibri" w:cs="Calibri"/>
-                <w:b/>
-                <w:sz w:val="20"/>
-                <w:szCs w:val="20"/>
-                <w:lang w:eastAsia="zh-CN"/>
-              </w:rPr>
-            </w:pPr>
-            <w:r>
-              <w:rPr>
-                <w:rFonts w:ascii="Calibri" w:eastAsiaTheme="minorEastAsia" w:hAnsi="Calibri" w:cs="Calibri"/>
-                <w:b/>
-                <w:sz w:val="20"/>
-                <w:szCs w:val="20"/>
-                <w:lang w:eastAsia="zh-CN"/>
-              </w:rPr>
-              <w:t>19%</w:t>
+              <w:jc w:val="center"/>
+              <w:rPr>
+                <w:rFonts w:eastAsiaTheme="minorEastAsia"/>
+                <w:b/>
+                <w:sz w:val="20"/>
+                <w:szCs w:val="20"/>
+                <w:lang w:eastAsia="zh-CN"/>
+              </w:rPr>
+            </w:pPr>
+            <w:r>
+              <w:rPr>
+                <w:rFonts w:eastAsiaTheme="minorEastAsia"/>
+                <w:b/>
+                <w:sz w:val="20"/>
+                <w:szCs w:val="20"/>
+                <w:lang w:eastAsia="zh-CN"/>
+              </w:rPr>
+              <w:t>7</w:t>
+            </w:r>
+            <w:r>
+              <w:rPr>
+                <w:rFonts w:eastAsiaTheme="minorEastAsia"/>
+                <w:b/>
+                <w:sz w:val="20"/>
+                <w:szCs w:val="20"/>
+                <w:lang w:eastAsia="zh-CN"/>
+              </w:rPr>
+              <w:t>%</w:t>
             </w:r>
           </w:p>
         </w:tc>
@@ -900,17 +1081,18 @@
           <w:p>
             <w:pPr>
               <w:spacing w:line="276" w:lineRule="auto"/>
-              <w:rPr>
-                <w:rFonts w:ascii="Calibri" w:eastAsiaTheme="minorEastAsia" w:hAnsi="Calibri" w:cs="Calibri"/>
-                <w:b/>
-                <w:sz w:val="20"/>
-                <w:szCs w:val="20"/>
-                <w:lang w:eastAsia="zh-CN"/>
-              </w:rPr>
-            </w:pPr>
-            <w:r>
-              <w:rPr>
-                <w:rFonts w:ascii="Calibri" w:eastAsiaTheme="minorEastAsia" w:hAnsi="Calibri" w:cs="Calibri"/>
+              <w:jc w:val="center"/>
+              <w:rPr>
+                <w:rFonts w:eastAsiaTheme="minorEastAsia"/>
+                <w:b/>
+                <w:sz w:val="20"/>
+                <w:szCs w:val="20"/>
+                <w:lang w:eastAsia="zh-CN"/>
+              </w:rPr>
+            </w:pPr>
+            <w:r>
+              <w:rPr>
+                <w:rFonts w:eastAsiaTheme="minorEastAsia"/>
                 <w:b/>
                 <w:sz w:val="20"/>
                 <w:szCs w:val="20"/>
@@ -927,30 +1109,32 @@
           <w:p>
             <w:pPr>
               <w:spacing w:line="276" w:lineRule="auto"/>
-              <w:rPr>
-                <w:rFonts w:ascii="Calibri" w:eastAsiaTheme="minorEastAsia" w:hAnsi="Calibri" w:cs="Calibri"/>
-                <w:b/>
-                <w:sz w:val="20"/>
-                <w:szCs w:val="20"/>
-                <w:lang w:eastAsia="zh-CN"/>
-              </w:rPr>
-            </w:pPr>
-            <w:r>
-              <w:rPr>
-                <w:rFonts w:ascii="Calibri" w:eastAsiaTheme="minorEastAsia" w:hAnsi="Calibri" w:cs="Calibri"/>
-                <w:b/>
-                <w:sz w:val="20"/>
-                <w:szCs w:val="20"/>
-                <w:lang w:eastAsia="zh-CN"/>
-              </w:rPr>
-              <w:t>72.65</w:t>
-            </w:r>
-          </w:p>
-          <w:p>
-            <w:pPr>
-              <w:spacing w:line="276" w:lineRule="auto"/>
-              <w:rPr>
-                <w:rFonts w:ascii="Calibri" w:eastAsiaTheme="minorEastAsia" w:hAnsi="Calibri" w:cs="Calibri"/>
+              <w:jc w:val="center"/>
+              <w:rPr>
+                <w:rFonts w:eastAsiaTheme="minorEastAsia"/>
+                <w:b/>
+                <w:sz w:val="20"/>
+                <w:szCs w:val="20"/>
+                <w:lang w:eastAsia="zh-CN"/>
+              </w:rPr>
+            </w:pPr>
+            <w:r>
+              <w:rPr>
+                <w:rFonts w:eastAsiaTheme="minorEastAsia"/>
+                <w:b/>
+                <w:sz w:val="20"/>
+                <w:szCs w:val="20"/>
+                <w:lang w:eastAsia="zh-CN"/>
+              </w:rPr>
+              <w:t>29.77</w:t>
+            </w:r>
+          </w:p>
+          <w:p>
+            <w:pPr>
+              <w:spacing w:line="276" w:lineRule="auto"/>
+              <w:jc w:val="center"/>
+              <w:rPr>
+                <w:rFonts w:eastAsiaTheme="minorEastAsia"/>
                 <w:b/>
                 <w:sz w:val="20"/>
                 <w:szCs w:val="20"/>
@@ -967,8 +1151,9 @@
           <w:bottom w:val="single" w:sz="6" w:space="1" w:color="auto"/>
         </w:pBdr>
         <w:spacing w:line="276" w:lineRule="auto"/>
-        <w:rPr>
-          <w:rFonts w:ascii="Calibri" w:eastAsiaTheme="minorEastAsia" w:hAnsi="Calibri" w:cs="Calibri"/>
+        <w:jc w:val="center"/>
+        <w:rPr>
+          <w:rFonts w:eastAsiaTheme="minorEastAsia"/>
           <w:b/>
           <w:sz w:val="20"/>
           <w:szCs w:val="20"/>
@@ -979,8 +1164,9 @@
     <w:p>
       <w:pPr>
         <w:spacing w:line="276" w:lineRule="auto"/>
-        <w:rPr>
-          <w:rFonts w:ascii="Calibri" w:eastAsiaTheme="minorEastAsia" w:hAnsi="Calibri" w:cs="Calibri"/>
+        <w:jc w:val="center"/>
+        <w:rPr>
+          <w:rFonts w:eastAsiaTheme="minorEastAsia"/>
           <w:b/>
           <w:sz w:val="20"/>
           <w:szCs w:val="20"/>
@@ -991,8 +1177,9 @@
     <w:p>
       <w:pPr>
         <w:spacing w:line="276" w:lineRule="auto"/>
-        <w:rPr>
-          <w:rFonts w:ascii="Calibri" w:eastAsiaTheme="minorEastAsia" w:hAnsi="Calibri" w:cs="Calibri"/>
+        <w:jc w:val="center"/>
+        <w:rPr>
+          <w:rFonts w:eastAsiaTheme="minorEastAsia"/>
           <w:b/>
           <w:sz w:val="20"/>
           <w:szCs w:val="20"/>
@@ -1001,45 +1188,13 @@
       </w:pPr>
       <w:r>
         <w:rPr>
-          <w:rFonts w:ascii="Calibri" w:eastAsiaTheme="minorEastAsia" w:hAnsi="Calibri" w:cs="Calibri"/>
+          <w:rFonts w:eastAsiaTheme="minorEastAsia"/>
           <w:b/>
           <w:sz w:val="20"/>
           <w:szCs w:val="20"/>
           <w:lang w:val="de-DE" w:eastAsia="zh-CN"/>
         </w:rPr>
-        <w:t>VIELEN DANK FUER IHRE B</w:t>
-      </w:r>
-      <w:r>
-        <w:rPr>
-          <w:rFonts w:ascii="Calibri" w:eastAsiaTheme="minorEastAsia" w:hAnsi="Calibri" w:cs="Calibri"/>
-          <w:b/>
-          <w:sz w:val="20"/>
-          <w:szCs w:val="20"/>
-          <w:lang w:val="de-DE" w:eastAsia="zh-CN"/>
-        </w:rPr>
-        <w:t>ESUCH!</w:t>
-      </w:r>
-    </w:p>
-    <w:p>
-      <w:pPr>
-        <w:spacing w:line="276" w:lineRule="auto"/>
-        <w:rPr>
-          <w:rFonts w:ascii="DotumChe" w:eastAsiaTheme="minorEastAsia" w:hAnsi="DotumChe"/>
-          <w:b/>
-          <w:sz w:val="20"/>
-          <w:szCs w:val="20"/>
-          <w:lang w:val="de-DE" w:eastAsia="zh-CN"/>
-        </w:rPr>
-      </w:pPr>
-      <w:r>
-        <w:rPr>
-          <w:rFonts w:ascii="Calibri" w:eastAsiaTheme="minorEastAsia" w:hAnsi="Calibri" w:cs="Calibri"/>
-          <w:b/>
-          <w:sz w:val="20"/>
-          <w:szCs w:val="20"/>
-          <w:lang w:val="de-DE" w:eastAsia="zh-CN"/>
-        </w:rPr>
-        <w:t>THANKS FOR YOUR VISIT!</w:t>
+        <w:t>VIELEN DANK FUER IHRE BESUCH!</w:t>
       </w:r>
     </w:p>
     <w:p>
@@ -1047,25 +1202,23 @@
         <w:spacing w:line="276" w:lineRule="auto"/>
         <w:jc w:val="center"/>
         <w:rPr>
-          <w:rFonts w:ascii="DotumChe" w:eastAsiaTheme="minorEastAsia" w:hAnsi="DotumChe"/>
+          <w:rFonts w:eastAsiaTheme="minorEastAsia"/>
           <w:b/>
           <w:sz w:val="20"/>
           <w:szCs w:val="20"/>
           <w:lang w:val="de-DE" w:eastAsia="zh-CN"/>
         </w:rPr>
       </w:pPr>
-    </w:p>
-    <w:p>
-      <w:pPr>
-        <w:spacing w:line="276" w:lineRule="auto"/>
-        <w:rPr>
-          <w:rFonts w:ascii="DotumChe" w:hAnsi="DotumChe"/>
-          <w:b/>
-          <w:sz w:val="4"/>
-          <w:szCs w:val="4"/>
+      <w:r>
+        <w:rPr>
+          <w:rFonts w:eastAsiaTheme="minorEastAsia"/>
+          <w:b/>
+          <w:sz w:val="20"/>
+          <w:szCs w:val="20"/>
           <w:lang w:val="de-DE" w:eastAsia="zh-CN"/>
         </w:rPr>
-      </w:pPr>
+        <w:t>THANKS FOR YOUR VISIT!</w:t>
+      </w:r>
     </w:p>
     <w:sectPr>
       <w:pgSz w:w="4082" w:h="11346" w:code="200"/>

</xml_diff>